<commit_message>
release/HPC DME Release Notes 2.40.0.docx
</commit_message>
<xml_diff>
--- a/doc/release/HPC DME Release Notes 2.40.0.docx
+++ b/doc/release/HPC DME Release Notes 2.40.0.docx
@@ -3162,6 +3162,32 @@
               </w:rPr>
               <w:t xml:space="preserve"> from DME to dbGaP.</w:t>
             </w:r>
+            <w:r>
+              <w:rPr>
+                <w:color w:val="0E101A"/>
+                <w:sz w:val="28"/>
+                <w:szCs w:val="28"/>
+              </w:rPr>
+              <w:t xml:space="preserve"> For details, refer to </w:t>
+            </w:r>
+            <w:hyperlink r:id="rId7" w:history="1">
+              <w:r>
+                <w:rPr>
+                  <w:rStyle w:val="Hyperlink"/>
+                  <w:sz w:val="28"/>
+                  <w:szCs w:val="28"/>
+                </w:rPr>
+                <w:t>Using dm_download_dataobject_aspera</w:t>
+              </w:r>
+            </w:hyperlink>
+            <w:r>
+              <w:rPr>
+                <w:color w:val="0E101A"/>
+                <w:sz w:val="28"/>
+                <w:szCs w:val="28"/>
+              </w:rPr>
+              <w:t>.</w:t>
+            </w:r>
           </w:p>
           <w:p>
             <w:pPr>
@@ -3191,40 +3217,15 @@
                 <w:szCs w:val="28"/>
                 <w:u w:val="single"/>
               </w:rPr>
-              <w:t>HPCDATAMGM-18</w:t>
+              <w:t>HPCDATAMGM-1884</w:t>
             </w:r>
             <w:r>
               <w:rPr>
                 <w:color w:val="0E101A"/>
                 <w:sz w:val="28"/>
                 <w:szCs w:val="28"/>
-                <w:u w:val="single"/>
-              </w:rPr>
-              <w:t>84</w:t>
-            </w:r>
-            <w:r>
-              <w:rPr>
-                <w:color w:val="0E101A"/>
-                <w:sz w:val="28"/>
-                <w:szCs w:val="28"/>
-              </w:rPr>
-              <w:t>:</w:t>
-            </w:r>
-            <w:r>
-              <w:rPr>
-                <w:color w:val="0E101A"/>
-                <w:sz w:val="28"/>
-                <w:szCs w:val="28"/>
-              </w:rPr>
-              <w:t xml:space="preserve"> </w:t>
-            </w:r>
-            <w:r>
-              <w:rPr>
-                <w:color w:val="0E101A"/>
-                <w:sz w:val="28"/>
-                <w:szCs w:val="28"/>
-              </w:rPr>
-              <w:t xml:space="preserve">Added a new command line utility </w:t>
+              </w:rPr>
+              <w:t xml:space="preserve">: Added a new command line utility </w:t>
             </w:r>
             <w:r>
               <w:rPr>
@@ -3242,7 +3243,7 @@
                 <w:sz w:val="28"/>
                 <w:szCs w:val="28"/>
               </w:rPr>
-              <w:t xml:space="preserve"> </w:t>
+              <w:t xml:space="preserve"> to transfer a collection or list of collections from DME to Aspera endpoints. This </w:t>
             </w:r>
             <w:r>
               <w:rPr>
@@ -3250,7 +3251,7 @@
                 <w:sz w:val="28"/>
                 <w:szCs w:val="28"/>
               </w:rPr>
-              <w:t xml:space="preserve">to </w:t>
+              <w:t>utility</w:t>
             </w:r>
             <w:r>
               <w:rPr>
@@ -3258,7 +3259,7 @@
                 <w:sz w:val="28"/>
                 <w:szCs w:val="28"/>
               </w:rPr>
-              <w:t xml:space="preserve">transfer </w:t>
+              <w:t xml:space="preserve"> provides a </w:t>
             </w:r>
             <w:r>
               <w:rPr>
@@ -3266,7 +3267,7 @@
                 <w:sz w:val="28"/>
                 <w:szCs w:val="28"/>
               </w:rPr>
-              <w:t xml:space="preserve">a </w:t>
+              <w:t>higher-level</w:t>
             </w:r>
             <w:r>
               <w:rPr>
@@ -3274,7 +3275,7 @@
                 <w:sz w:val="28"/>
                 <w:szCs w:val="28"/>
               </w:rPr>
-              <w:t xml:space="preserve">collection or list of collections </w:t>
+              <w:t xml:space="preserve"> programmatic interface for submitting collections from DME to dbGaP.</w:t>
             </w:r>
             <w:r>
               <w:rPr>
@@ -3282,63 +3283,25 @@
                 <w:sz w:val="28"/>
                 <w:szCs w:val="28"/>
               </w:rPr>
-              <w:t xml:space="preserve">from DME to Aspera endpoints. This </w:t>
-            </w:r>
+              <w:t xml:space="preserve"> For details, refer to </w:t>
+            </w:r>
+            <w:hyperlink r:id="rId8" w:history="1">
+              <w:r>
+                <w:rPr>
+                  <w:rStyle w:val="Hyperlink"/>
+                  <w:sz w:val="28"/>
+                  <w:szCs w:val="28"/>
+                </w:rPr>
+                <w:t>Using dm_download_collection_aspera</w:t>
+              </w:r>
+            </w:hyperlink>
             <w:r>
               <w:rPr>
                 <w:color w:val="0E101A"/>
                 <w:sz w:val="28"/>
                 <w:szCs w:val="28"/>
               </w:rPr>
-              <w:t>utility</w:t>
-            </w:r>
-            <w:r>
-              <w:rPr>
-                <w:color w:val="0E101A"/>
-                <w:sz w:val="28"/>
-                <w:szCs w:val="28"/>
-              </w:rPr>
-              <w:t xml:space="preserve"> provides a </w:t>
-            </w:r>
-            <w:r>
-              <w:rPr>
-                <w:color w:val="0E101A"/>
-                <w:sz w:val="28"/>
-                <w:szCs w:val="28"/>
-              </w:rPr>
-              <w:t>higher-level</w:t>
-            </w:r>
-            <w:r>
-              <w:rPr>
-                <w:color w:val="0E101A"/>
-                <w:sz w:val="28"/>
-                <w:szCs w:val="28"/>
-              </w:rPr>
-              <w:t xml:space="preserve"> </w:t>
-            </w:r>
-            <w:r>
-              <w:rPr>
-                <w:color w:val="0E101A"/>
-                <w:sz w:val="28"/>
-                <w:szCs w:val="28"/>
-              </w:rPr>
-              <w:t xml:space="preserve">programmatic interface for submitting </w:t>
-            </w:r>
-            <w:r>
-              <w:rPr>
-                <w:color w:val="0E101A"/>
-                <w:sz w:val="28"/>
-                <w:szCs w:val="28"/>
-              </w:rPr>
-              <w:t xml:space="preserve">collections from </w:t>
-            </w:r>
-            <w:r>
-              <w:rPr>
-                <w:color w:val="0E101A"/>
-                <w:sz w:val="28"/>
-                <w:szCs w:val="28"/>
-              </w:rPr>
-              <w:t>DME to dbGaP.</w:t>
+              <w:t>.</w:t>
             </w:r>
           </w:p>
           <w:p>
@@ -3423,14 +3386,6 @@
                 <w:szCs w:val="28"/>
               </w:rPr>
               <w:t xml:space="preserve">Enhanced the </w:t>
-            </w:r>
-            <w:r>
-              <w:rPr>
-                <w:color w:val="0E101A"/>
-                <w:sz w:val="28"/>
-                <w:szCs w:val="28"/>
-              </w:rPr>
-              <w:t xml:space="preserve">Retry </w:t>
             </w:r>
             <w:r>
               <w:rPr>
@@ -3440,7 +3395,15 @@
                 <w:sz w:val="28"/>
                 <w:szCs w:val="28"/>
               </w:rPr>
-              <w:t xml:space="preserve">Data Object Download </w:t>
+              <w:t>Retry</w:t>
+            </w:r>
+            <w:r>
+              <w:rPr>
+                <w:color w:val="0E101A"/>
+                <w:sz w:val="28"/>
+                <w:szCs w:val="28"/>
+              </w:rPr>
+              <w:t xml:space="preserve"> </w:t>
             </w:r>
             <w:r>
               <w:rPr>
@@ -3450,7 +3413,7 @@
                 <w:sz w:val="28"/>
                 <w:szCs w:val="28"/>
               </w:rPr>
-              <w:t xml:space="preserve">Task, Retry </w:t>
+              <w:t xml:space="preserve">Data Object Download </w:t>
             </w:r>
             <w:r>
               <w:rPr>
@@ -3460,7 +3423,7 @@
                 <w:sz w:val="28"/>
                 <w:szCs w:val="28"/>
               </w:rPr>
-              <w:t>Collection</w:t>
+              <w:t xml:space="preserve">Task, Retry </w:t>
             </w:r>
             <w:r>
               <w:rPr>
@@ -3470,7 +3433,7 @@
                 <w:sz w:val="28"/>
                 <w:szCs w:val="28"/>
               </w:rPr>
-              <w:t xml:space="preserve"> Download Task</w:t>
+              <w:t>Collection</w:t>
             </w:r>
             <w:r>
               <w:rPr>
@@ -3480,7 +3443,7 @@
                 <w:sz w:val="28"/>
                 <w:szCs w:val="28"/>
               </w:rPr>
-              <w:t>,</w:t>
+              <w:t xml:space="preserve"> Download Task</w:t>
             </w:r>
             <w:r>
               <w:rPr>
@@ -3490,7 +3453,7 @@
                 <w:sz w:val="28"/>
                 <w:szCs w:val="28"/>
               </w:rPr>
-              <w:t xml:space="preserve"> </w:t>
+              <w:t>,</w:t>
             </w:r>
             <w:r>
               <w:rPr>
@@ -3500,7 +3463,15 @@
                 <w:sz w:val="28"/>
                 <w:szCs w:val="28"/>
               </w:rPr>
-              <w:t xml:space="preserve">and Retry </w:t>
+              <w:t xml:space="preserve"> </w:t>
+            </w:r>
+            <w:r>
+              <w:rPr>
+                <w:color w:val="0E101A"/>
+                <w:sz w:val="28"/>
+                <w:szCs w:val="28"/>
+              </w:rPr>
+              <w:t>and</w:t>
             </w:r>
             <w:r>
               <w:rPr>
@@ -3510,7 +3481,7 @@
                 <w:sz w:val="28"/>
                 <w:szCs w:val="28"/>
               </w:rPr>
-              <w:t>Download Data Object Lis</w:t>
+              <w:t xml:space="preserve"> Retry </w:t>
             </w:r>
             <w:r>
               <w:rPr>
@@ -3520,7 +3491,7 @@
                 <w:sz w:val="28"/>
                 <w:szCs w:val="28"/>
               </w:rPr>
-              <w:t>t/Collection List Download Task</w:t>
+              <w:t>Download Data Object Lis</w:t>
             </w:r>
             <w:r>
               <w:rPr>
@@ -3530,6 +3501,16 @@
                 <w:sz w:val="28"/>
                 <w:szCs w:val="28"/>
               </w:rPr>
+              <w:t>t/Collection List Download Task</w:t>
+            </w:r>
+            <w:r>
+              <w:rPr>
+                <w:i/>
+                <w:iCs/>
+                <w:color w:val="0E101A"/>
+                <w:sz w:val="28"/>
+                <w:szCs w:val="28"/>
+              </w:rPr>
               <w:t xml:space="preserve"> </w:t>
             </w:r>
             <w:r>
@@ -3780,7 +3761,7 @@
               </w:rPr>
               <w:t xml:space="preserve"> of the </w:t>
             </w:r>
-            <w:hyperlink r:id="rId7" w:history="1">
+            <w:hyperlink r:id="rId9" w:history="1">
               <w:r>
                 <w:rPr>
                   <w:rStyle w:val="Hyperlink"/>
@@ -3836,7 +3817,7 @@
                 <w:u w:val="single"/>
                 <w:shd w:val="clear" w:color="auto" w:fill="FFFFFF"/>
               </w:rPr>
-              <w:t>HPCDATAMGM-182</w:t>
+              <w:t>HPCDATAMGM-</w:t>
             </w:r>
             <w:r>
               <w:rPr>
@@ -3846,15 +3827,25 @@
                 <w:u w:val="single"/>
                 <w:shd w:val="clear" w:color="auto" w:fill="FFFFFF"/>
               </w:rPr>
-              <w:t>8</w:t>
+              <w:t>18</w:t>
             </w:r>
             <w:r>
               <w:rPr>
                 <w:color w:val="000000" w:themeColor="text1"/>
                 <w:sz w:val="28"/>
                 <w:szCs w:val="28"/>
+                <w:u w:val="single"/>
                 <w:shd w:val="clear" w:color="auto" w:fill="FFFFFF"/>
               </w:rPr>
+              <w:t>61</w:t>
+            </w:r>
+            <w:r>
+              <w:rPr>
+                <w:color w:val="000000" w:themeColor="text1"/>
+                <w:sz w:val="28"/>
+                <w:szCs w:val="28"/>
+                <w:shd w:val="clear" w:color="auto" w:fill="FFFFFF"/>
+              </w:rPr>
               <w:t xml:space="preserve">: </w:t>
             </w:r>
             <w:r>
@@ -3936,7 +3927,7 @@
                 <w:szCs w:val="28"/>
                 <w:shd w:val="clear" w:color="auto" w:fill="FFFFFF"/>
               </w:rPr>
-              <w:t xml:space="preserve">rovides a graphical user interface for </w:t>
+              <w:t xml:space="preserve">rovides a graphical user interface </w:t>
             </w:r>
             <w:r>
               <w:rPr>
@@ -3945,6 +3936,51 @@
                 <w:szCs w:val="28"/>
                 <w:shd w:val="clear" w:color="auto" w:fill="FFFFFF"/>
               </w:rPr>
+              <w:t>for re</w:t>
+            </w:r>
+            <w:r>
+              <w:rPr>
+                <w:color w:val="000000" w:themeColor="text1"/>
+                <w:sz w:val="28"/>
+                <w:szCs w:val="28"/>
+                <w:shd w:val="clear" w:color="auto" w:fill="FFFFFF"/>
+              </w:rPr>
+              <w:t>-</w:t>
+            </w:r>
+            <w:r>
+              <w:rPr>
+                <w:color w:val="000000" w:themeColor="text1"/>
+                <w:sz w:val="28"/>
+                <w:szCs w:val="28"/>
+                <w:shd w:val="clear" w:color="auto" w:fill="FFFFFF"/>
+              </w:rPr>
+              <w:t>submi</w:t>
+            </w:r>
+            <w:r>
+              <w:rPr>
+                <w:color w:val="000000" w:themeColor="text1"/>
+                <w:sz w:val="28"/>
+                <w:szCs w:val="28"/>
+                <w:shd w:val="clear" w:color="auto" w:fill="FFFFFF"/>
+              </w:rPr>
+              <w:t>tting</w:t>
+            </w:r>
+            <w:r>
+              <w:rPr>
+                <w:color w:val="000000" w:themeColor="text1"/>
+                <w:sz w:val="28"/>
+                <w:szCs w:val="28"/>
+                <w:shd w:val="clear" w:color="auto" w:fill="FFFFFF"/>
+              </w:rPr>
+              <w:t xml:space="preserve"> datasets</w:t>
+            </w:r>
+            <w:r>
+              <w:rPr>
+                <w:color w:val="000000" w:themeColor="text1"/>
+                <w:sz w:val="28"/>
+                <w:szCs w:val="28"/>
+                <w:shd w:val="clear" w:color="auto" w:fill="FFFFFF"/>
+              </w:rPr>
               <w:t xml:space="preserve"> </w:t>
             </w:r>
             <w:r>
@@ -3954,7 +3990,7 @@
                 <w:szCs w:val="28"/>
                 <w:shd w:val="clear" w:color="auto" w:fill="FFFFFF"/>
               </w:rPr>
-              <w:t>re-</w:t>
+              <w:t>to dbGaP</w:t>
             </w:r>
             <w:r>
               <w:rPr>
@@ -3963,7 +3999,7 @@
                 <w:szCs w:val="28"/>
                 <w:shd w:val="clear" w:color="auto" w:fill="FFFFFF"/>
               </w:rPr>
-              <w:t>submi</w:t>
+              <w:t xml:space="preserve"> </w:t>
             </w:r>
             <w:r>
               <w:rPr>
@@ -3972,7 +4008,7 @@
                 <w:szCs w:val="28"/>
                 <w:shd w:val="clear" w:color="auto" w:fill="FFFFFF"/>
               </w:rPr>
-              <w:t>tting</w:t>
+              <w:t>on the click of a button</w:t>
             </w:r>
             <w:r>
               <w:rPr>
@@ -3981,7 +4017,7 @@
                 <w:szCs w:val="28"/>
                 <w:shd w:val="clear" w:color="auto" w:fill="FFFFFF"/>
               </w:rPr>
-              <w:t xml:space="preserve"> datasets</w:t>
+              <w:t>.</w:t>
             </w:r>
             <w:r>
               <w:rPr>
@@ -3990,35 +4026,19 @@
                 <w:szCs w:val="28"/>
                 <w:shd w:val="clear" w:color="auto" w:fill="FFFFFF"/>
               </w:rPr>
-              <w:t xml:space="preserve"> </w:t>
-            </w:r>
-            <w:r>
-              <w:rPr>
-                <w:color w:val="000000" w:themeColor="text1"/>
-                <w:sz w:val="28"/>
-                <w:szCs w:val="28"/>
-                <w:shd w:val="clear" w:color="auto" w:fill="FFFFFF"/>
-              </w:rPr>
-              <w:t>to dbGaP</w:t>
-            </w:r>
-            <w:r>
-              <w:rPr>
-                <w:color w:val="000000" w:themeColor="text1"/>
-                <w:sz w:val="28"/>
-                <w:szCs w:val="28"/>
-                <w:shd w:val="clear" w:color="auto" w:fill="FFFFFF"/>
-              </w:rPr>
-              <w:t xml:space="preserve"> </w:t>
-            </w:r>
-            <w:r>
-              <w:rPr>
-                <w:color w:val="000000" w:themeColor="text1"/>
-                <w:sz w:val="28"/>
-                <w:szCs w:val="28"/>
-                <w:shd w:val="clear" w:color="auto" w:fill="FFFFFF"/>
-              </w:rPr>
-              <w:t>on the click of a button</w:t>
-            </w:r>
+              <w:t xml:space="preserve"> For details, refer to </w:t>
+            </w:r>
+            <w:hyperlink r:id="rId10" w:history="1">
+              <w:r>
+                <w:rPr>
+                  <w:rStyle w:val="Hyperlink"/>
+                  <w:sz w:val="28"/>
+                  <w:szCs w:val="28"/>
+                  <w:shd w:val="clear" w:color="auto" w:fill="FFFFFF"/>
+                </w:rPr>
+                <w:t>Retrying a Failed or Canceled dbGaP Download</w:t>
+              </w:r>
+            </w:hyperlink>
             <w:r>
               <w:rPr>
                 <w:color w:val="000000" w:themeColor="text1"/>
@@ -4090,7 +4110,7 @@
                 <w:szCs w:val="28"/>
                 <w:u w:val="single"/>
               </w:rPr>
-              <w:t>HPCDATAMGM-1</w:t>
+              <w:t>HPCDATAMGM-</w:t>
             </w:r>
             <w:r>
               <w:rPr>
@@ -4099,7 +4119,16 @@
                 <w:szCs w:val="28"/>
                 <w:u w:val="single"/>
               </w:rPr>
-              <w:t>673</w:t>
+              <w:t>1</w:t>
+            </w:r>
+            <w:r>
+              <w:rPr>
+                <w:color w:val="0E101A"/>
+                <w:sz w:val="28"/>
+                <w:szCs w:val="28"/>
+                <w:u w:val="single"/>
+              </w:rPr>
+              <w:t>763</w:t>
             </w:r>
             <w:r>
               <w:rPr>
@@ -4173,7 +4202,7 @@
                 <w:szCs w:val="28"/>
                 <w:u w:val="single"/>
               </w:rPr>
-              <w:t>HPCDATAMGM-1</w:t>
+              <w:t>HPCDATAMGM-</w:t>
             </w:r>
             <w:r>
               <w:rPr>
@@ -4182,7 +4211,7 @@
                 <w:szCs w:val="28"/>
                 <w:u w:val="single"/>
               </w:rPr>
-              <w:t>6</w:t>
+              <w:t>1</w:t>
             </w:r>
             <w:r>
               <w:rPr>
@@ -4191,7 +4220,7 @@
                 <w:szCs w:val="28"/>
                 <w:u w:val="single"/>
               </w:rPr>
-              <w:t>80</w:t>
+              <w:t>880</w:t>
             </w:r>
             <w:r>
               <w:rPr>
@@ -4199,23 +4228,7 @@
                 <w:sz w:val="28"/>
                 <w:szCs w:val="28"/>
               </w:rPr>
-              <w:t xml:space="preserve">: Enhanced the DME </w:t>
-            </w:r>
-            <w:r>
-              <w:rPr>
-                <w:color w:val="0E101A"/>
-                <w:sz w:val="28"/>
-                <w:szCs w:val="28"/>
-              </w:rPr>
-              <w:t>File Download</w:t>
-            </w:r>
-            <w:r>
-              <w:rPr>
-                <w:color w:val="0E101A"/>
-                <w:sz w:val="28"/>
-                <w:szCs w:val="28"/>
-              </w:rPr>
-              <w:t xml:space="preserve"> notification</w:t>
+              <w:t>: Enhanced the DME File Download notification</w:t>
             </w:r>
             <w:r>
               <w:rPr>
@@ -4293,7 +4306,6 @@
                 <w:szCs w:val="28"/>
                 <w:u w:val="single"/>
               </w:rPr>
-              <w:lastRenderedPageBreak/>
               <w:t>HPCDATAMGM-18</w:t>
             </w:r>
             <w:r>
@@ -4319,7 +4331,59 @@
                 <w:sz w:val="28"/>
                 <w:szCs w:val="28"/>
               </w:rPr>
-              <w:t xml:space="preserve">Improved the error messages displayed on the DME web application due to incorrect or missing in the input fields for downloading datasets to Globus, S3 bucket or Google Cloud or Google Drive endpoints. </w:t>
+              <w:t>Improved the error messages displayed on the DME web application due to incorrect or missing</w:t>
+            </w:r>
+            <w:r>
+              <w:rPr>
+                <w:rFonts w:cstheme="minorHAnsi"/>
+                <w:sz w:val="28"/>
+                <w:szCs w:val="28"/>
+              </w:rPr>
+              <w:t xml:space="preserve"> information</w:t>
+            </w:r>
+            <w:r>
+              <w:rPr>
+                <w:rFonts w:cstheme="minorHAnsi"/>
+                <w:sz w:val="28"/>
+                <w:szCs w:val="28"/>
+              </w:rPr>
+              <w:t xml:space="preserve"> in the input fields for downloading datasets to Globus, S3 bucket</w:t>
+            </w:r>
+            <w:ins w:id="0" w:author="Frost, Ruth (NIH/NCI) [C]" w:date="2024-01-29T17:21:00Z">
+              <w:r>
+                <w:rPr>
+                  <w:rFonts w:cstheme="minorHAnsi"/>
+                  <w:sz w:val="28"/>
+                  <w:szCs w:val="28"/>
+                </w:rPr>
+                <w:t>,</w:t>
+              </w:r>
+            </w:ins>
+            <w:r>
+              <w:rPr>
+                <w:rFonts w:cstheme="minorHAnsi"/>
+                <w:sz w:val="28"/>
+                <w:szCs w:val="28"/>
+              </w:rPr>
+              <w:t xml:space="preserve"> Google Cloud</w:t>
+            </w:r>
+            <w:ins w:id="1" w:author="Frost, Ruth (NIH/NCI) [C]" w:date="2024-01-29T17:21:00Z">
+              <w:r>
+                <w:rPr>
+                  <w:rFonts w:cstheme="minorHAnsi"/>
+                  <w:sz w:val="28"/>
+                  <w:szCs w:val="28"/>
+                </w:rPr>
+                <w:t>,</w:t>
+              </w:r>
+            </w:ins>
+            <w:r>
+              <w:rPr>
+                <w:rFonts w:cstheme="minorHAnsi"/>
+                <w:sz w:val="28"/>
+                <w:szCs w:val="28"/>
+              </w:rPr>
+              <w:t xml:space="preserve"> or Google Drive endpoints. </w:t>
             </w:r>
           </w:p>
           <w:p>
@@ -4436,15 +4500,7 @@
                 <w:sz w:val="28"/>
                 <w:szCs w:val="28"/>
               </w:rPr>
-              <w:t>paths</w:t>
-            </w:r>
-            <w:r>
-              <w:rPr>
-                <w:color w:val="000000" w:themeColor="text1"/>
-                <w:sz w:val="28"/>
-                <w:szCs w:val="28"/>
-              </w:rPr>
-              <w:t xml:space="preserve"> not wrapping and instead extending out of the </w:t>
+              <w:t xml:space="preserve">paths not wrapping and instead extending out of the </w:t>
             </w:r>
             <w:r>
               <w:rPr>
@@ -4613,7 +4669,7 @@
                 <w:szCs w:val="28"/>
                 <w:u w:val="single"/>
               </w:rPr>
-              <w:t>HPCDATAMGM-18</w:t>
+              <w:t>HPCDATAMGM-</w:t>
             </w:r>
             <w:r>
               <w:rPr>
@@ -4622,7 +4678,7 @@
                 <w:szCs w:val="28"/>
                 <w:u w:val="single"/>
               </w:rPr>
-              <w:t>88</w:t>
+              <w:t>1488</w:t>
             </w:r>
             <w:r>
               <w:rPr>
@@ -4770,7 +4826,7 @@
                 <w:szCs w:val="28"/>
                 <w:u w:val="single"/>
               </w:rPr>
-              <w:t>185</w:t>
+              <w:t xml:space="preserve">1855 </w:t>
             </w:r>
             <w:r>
               <w:rPr>
@@ -4779,7 +4835,7 @@
                 <w:szCs w:val="28"/>
                 <w:u w:val="single"/>
               </w:rPr>
-              <w:t>4</w:t>
+              <w:t xml:space="preserve">to </w:t>
             </w:r>
             <w:r>
               <w:rPr>
@@ -4788,7 +4844,7 @@
                 <w:szCs w:val="28"/>
                 <w:u w:val="single"/>
               </w:rPr>
-              <w:t xml:space="preserve"> to </w:t>
+              <w:t>1857</w:t>
             </w:r>
             <w:r>
               <w:rPr>
@@ -4797,7 +4853,7 @@
                 <w:szCs w:val="28"/>
                 <w:u w:val="single"/>
               </w:rPr>
-              <w:t>1857</w:t>
+              <w:t>, 1877</w:t>
             </w:r>
             <w:r>
               <w:rPr>
@@ -4997,14 +5053,48 @@
                 <w:sz w:val="28"/>
                 <w:szCs w:val="28"/>
               </w:rPr>
-              <w:t>utils/hpc-client/keystore/keystore-prod.jks</w:t>
-            </w:r>
-            <w:r>
-              <w:rPr>
+              <w:t>utils/</w:t>
+            </w:r>
+            <w:proofErr w:type="spellStart"/>
+            <w:r>
+              <w:rPr>
+                <w:b/>
+                <w:bCs/>
                 <w:color w:val="000000"/>
                 <w:sz w:val="28"/>
                 <w:szCs w:val="28"/>
               </w:rPr>
+              <w:t>hpc</w:t>
+            </w:r>
+            <w:proofErr w:type="spellEnd"/>
+            <w:r>
+              <w:rPr>
+                <w:b/>
+                <w:bCs/>
+                <w:color w:val="000000"/>
+                <w:sz w:val="28"/>
+                <w:szCs w:val="28"/>
+              </w:rPr>
+              <w:t>-client/keystore/keystore-</w:t>
+            </w:r>
+            <w:proofErr w:type="spellStart"/>
+            <w:r>
+              <w:rPr>
+                <w:b/>
+                <w:bCs/>
+                <w:color w:val="000000"/>
+                <w:sz w:val="28"/>
+                <w:szCs w:val="28"/>
+              </w:rPr>
+              <w:t>prod.jks</w:t>
+            </w:r>
+            <w:proofErr w:type="spellEnd"/>
+            <w:r>
+              <w:rPr>
+                <w:color w:val="000000"/>
+                <w:sz w:val="28"/>
+                <w:szCs w:val="28"/>
+              </w:rPr>
               <w:t> from GitHub master before running any commands.</w:t>
             </w:r>
           </w:p>
@@ -5082,7 +5172,7 @@
               </w:rPr>
               <w:t xml:space="preserve"> </w:t>
             </w:r>
-            <w:hyperlink r:id="rId8" w:history="1">
+            <w:hyperlink r:id="rId11" w:history="1">
               <w:r>
                 <w:rPr>
                   <w:rStyle w:val="Hyperlink"/>
@@ -5176,7 +5266,7 @@
               </w:rPr>
               <w:t xml:space="preserve">, visit </w:t>
             </w:r>
-            <w:hyperlink r:id="rId9" w:history="1">
+            <w:hyperlink r:id="rId12" w:history="1">
               <w:r>
                 <w:rPr>
                   <w:rStyle w:val="Hyperlink"/>
@@ -5256,7 +5346,7 @@
                 <w:szCs w:val="28"/>
               </w:rPr>
             </w:pPr>
-            <w:hyperlink r:id="rId10" w:history="1">
+            <w:hyperlink r:id="rId13" w:history="1">
               <w:r>
                 <w:rPr>
                   <w:rStyle w:val="Hyperlink"/>
@@ -5390,7 +5480,7 @@
                 <w:szCs w:val="28"/>
               </w:rPr>
             </w:pPr>
-            <w:hyperlink r:id="rId11" w:history="1">
+            <w:hyperlink r:id="rId14" w:history="1">
               <w:r>
                 <w:rPr>
                   <w:rStyle w:val="Hyperlink"/>
@@ -5444,7 +5534,7 @@
                 <w:szCs w:val="28"/>
               </w:rPr>
             </w:pPr>
-            <w:hyperlink r:id="rId12" w:history="1">
+            <w:hyperlink r:id="rId15" w:history="1">
               <w:r>
                 <w:rPr>
                   <w:rStyle w:val="Hyperlink"/>
@@ -5490,7 +5580,7 @@
                 <w:szCs w:val="28"/>
               </w:rPr>
             </w:pPr>
-            <w:hyperlink r:id="rId13" w:history="1">
+            <w:hyperlink r:id="rId16" w:history="1">
               <w:r>
                 <w:rPr>
                   <w:rStyle w:val="Hyperlink"/>
@@ -5519,24 +5609,52 @@
                 <w:szCs w:val="28"/>
               </w:rPr>
             </w:pPr>
-            <w:r>
-              <w:rPr>
-                <w:rFonts w:cstheme="minorHAnsi"/>
-                <w:sz w:val="28"/>
-                <w:szCs w:val="28"/>
-              </w:rPr>
-              <w:t>iRODS Open Source Data Management Software home page:</w:t>
-            </w:r>
-          </w:p>
-          <w:p>
-            <w:pPr>
-              <w:rPr>
-                <w:rFonts w:cstheme="minorHAnsi"/>
-                <w:sz w:val="28"/>
-                <w:szCs w:val="28"/>
-              </w:rPr>
-            </w:pPr>
-            <w:hyperlink r:id="rId14" w:history="1">
+            <w:proofErr w:type="spellStart"/>
+            <w:r>
+              <w:rPr>
+                <w:rFonts w:cstheme="minorHAnsi"/>
+                <w:sz w:val="28"/>
+                <w:szCs w:val="28"/>
+              </w:rPr>
+              <w:t>iRODS</w:t>
+            </w:r>
+            <w:proofErr w:type="spellEnd"/>
+            <w:r>
+              <w:rPr>
+                <w:rFonts w:cstheme="minorHAnsi"/>
+                <w:sz w:val="28"/>
+                <w:szCs w:val="28"/>
+              </w:rPr>
+              <w:t xml:space="preserve"> </w:t>
+            </w:r>
+            <w:proofErr w:type="gramStart"/>
+            <w:r>
+              <w:rPr>
+                <w:rFonts w:cstheme="minorHAnsi"/>
+                <w:sz w:val="28"/>
+                <w:szCs w:val="28"/>
+              </w:rPr>
+              <w:t>Open Source</w:t>
+            </w:r>
+            <w:proofErr w:type="gramEnd"/>
+            <w:r>
+              <w:rPr>
+                <w:rFonts w:cstheme="minorHAnsi"/>
+                <w:sz w:val="28"/>
+                <w:szCs w:val="28"/>
+              </w:rPr>
+              <w:t xml:space="preserve"> Data Management Software home page:</w:t>
+            </w:r>
+          </w:p>
+          <w:p>
+            <w:pPr>
+              <w:rPr>
+                <w:rFonts w:cstheme="minorHAnsi"/>
+                <w:sz w:val="28"/>
+                <w:szCs w:val="28"/>
+              </w:rPr>
+            </w:pPr>
+            <w:hyperlink r:id="rId17" w:history="1">
               <w:r>
                 <w:rPr>
                   <w:rStyle w:val="Hyperlink"/>
@@ -5614,7 +5732,7 @@
                 <w:szCs w:val="28"/>
               </w:rPr>
             </w:pPr>
-            <w:hyperlink r:id="rId15" w:history="1">
+            <w:hyperlink r:id="rId18" w:history="1">
               <w:r>
                 <w:rPr>
                   <w:rStyle w:val="Hyperlink"/>
@@ -11073,6 +11191,14 @@
     <w:abstractNumId w:val="23"/>
   </w:num>
 </w:numbering>
+</file>
+
+<file path=word/people.xml><?xml version="1.0" encoding="utf-8"?>
+<w15:people xmlns:wpc="http://schemas.microsoft.com/office/word/2010/wordprocessingCanvas" xmlns:cx="http://schemas.microsoft.com/office/drawing/2014/chartex" xmlns:cx1="http://schemas.microsoft.com/office/drawing/2015/9/8/chartex" xmlns:cx2="http://schemas.microsoft.com/office/drawing/2015/10/21/chartex" xmlns:cx3="http://schemas.microsoft.com/office/drawing/2016/5/9/chartex" xmlns:cx4="http://schemas.microsoft.com/office/drawing/2016/5/10/chartex" xmlns:cx5="http://schemas.microsoft.com/office/drawing/2016/5/11/chartex" xmlns:cx6="http://schemas.microsoft.com/office/drawing/2016/5/12/chartex" xmlns:cx7="http://schemas.microsoft.com/office/drawing/2016/5/13/chartex" xmlns:cx8="http://schemas.microsoft.com/office/drawing/2016/5/14/chartex" xmlns:mc="http://schemas.openxmlformats.org/markup-compatibility/2006" xmlns:aink="http://schemas.microsoft.com/office/drawing/2016/ink" xmlns:am3d="http://schemas.microsoft.com/office/drawing/2017/model3d" xmlns:o="urn:schemas-microsoft-com:office:office" xmlns:oel="http://schemas.microsoft.com/office/2019/extlst" xmlns:r="http://schemas.openxmlformats.org/officeDocument/2006/relationships" xmlns:m="http://schemas.openxmlformats.org/officeDocument/2006/math" xmlns:v="urn:schemas-microsoft-com:vml" xmlns:wp14="http://schemas.microsoft.com/office/word/2010/wordprocessingDrawing" xmlns:wp="http://schemas.openxmlformats.org/drawingml/2006/wordprocessingDrawing" xmlns:w10="urn:schemas-microsoft-com:office:word" xmlns:w="http://schemas.openxmlformats.org/wordprocessingml/2006/main" xmlns:w14="http://schemas.microsoft.com/office/word/2010/wordml" xmlns:w15="http://schemas.microsoft.com/office/word/2012/wordml" xmlns:w16cex="http://schemas.microsoft.com/office/word/2018/wordml/cex" xmlns:w16cid="http://schemas.microsoft.com/office/word/2016/wordml/cid" xmlns:w16="http://schemas.microsoft.com/office/word/2018/wordml" xmlns:w16sdtdh="http://schemas.microsoft.com/office/word/2020/wordml/sdtdatahash" xmlns:w16se="http://schemas.microsoft.com/office/word/2015/wordml/symex" xmlns:wpg="http://schemas.microsoft.com/office/word/2010/wordprocessingGroup" xmlns:wpi="http://schemas.microsoft.com/office/word/2010/wordprocessingInk" xmlns:wne="http://schemas.microsoft.com/office/word/2006/wordml" xmlns:wps="http://schemas.microsoft.com/office/word/2010/wordprocessingShape" mc:Ignorable="w14 w15 w16se w16cid w16 w16cex w16sdtdh wp14">
+  <w15:person w15:author="Frost, Ruth (NIH/NCI) [C]">
+    <w15:presenceInfo w15:providerId="AD" w15:userId="S::frostrs@nih.gov::e86f5093-f09a-4441-8b8c-2bc0fea2de9d"/>
+  </w15:person>
+</w15:people>
 </file>
 
 <file path=word/styles.xml><?xml version="1.0" encoding="utf-8"?>

</xml_diff>